<commit_message>
Day 9 Ready for Hardware
</commit_message>
<xml_diff>
--- a/Lessons/Day_8/Notes/Notes_Day_8.docx
+++ b/Lessons/Day_8/Notes/Notes_Day_8.docx
@@ -31,10 +31,13 @@
     <w:p/>
     <w:p>
       <w:r>
+        <w:rPr>
+          <w:noProof/>
+        </w:rPr>
         <w:drawing>
-          <wp:inline distT="0" distB="0" distL="0" distR="0" wp14:anchorId="51B179B8" wp14:editId="25686A0D">
-            <wp:extent cx="5943600" cy="3846830"/>
-            <wp:effectExtent l="0" t="0" r="0" b="1270"/>
+          <wp:inline distT="0" distB="0" distL="0" distR="0" wp14:anchorId="51B179B8" wp14:editId="016D4246">
+            <wp:extent cx="4679950" cy="3028968"/>
+            <wp:effectExtent l="0" t="0" r="6350" b="0"/>
             <wp:docPr id="1115070037" name="Picture 1" descr="A circuit board with wires connected to it&#10;&#10;Description automatically generated"/>
             <wp:cNvGraphicFramePr>
               <a:graphicFrameLocks xmlns:a="http://schemas.openxmlformats.org/drawingml/2006/main" noChangeAspect="1"/>
@@ -55,7 +58,7 @@
                   <pic:spPr>
                     <a:xfrm>
                       <a:off x="0" y="0"/>
-                      <a:ext cx="5943600" cy="3846830"/>
+                      <a:ext cx="4690903" cy="3036057"/>
                     </a:xfrm>
                     <a:prstGeom prst="rect">
                       <a:avLst/>
@@ -68,7 +71,50 @@
         </w:drawing>
       </w:r>
     </w:p>
-    <w:p/>
+    <w:p>
+      <w:r>
+        <w:t>My Circuit</w:t>
+      </w:r>
+    </w:p>
+    <w:p>
+      <w:r>
+        <w:drawing>
+          <wp:inline distT="0" distB="0" distL="0" distR="0" wp14:anchorId="30A1CBE6" wp14:editId="79FBECF8">
+            <wp:extent cx="5943600" cy="3333115"/>
+            <wp:effectExtent l="0" t="0" r="0" b="635"/>
+            <wp:docPr id="400128441" name="Picture 1"/>
+            <wp:cNvGraphicFramePr>
+              <a:graphicFrameLocks xmlns:a="http://schemas.openxmlformats.org/drawingml/2006/main" noChangeAspect="1"/>
+            </wp:cNvGraphicFramePr>
+            <a:graphic xmlns:a="http://schemas.openxmlformats.org/drawingml/2006/main">
+              <a:graphicData uri="http://schemas.openxmlformats.org/drawingml/2006/picture">
+                <pic:pic xmlns:pic="http://schemas.openxmlformats.org/drawingml/2006/picture">
+                  <pic:nvPicPr>
+                    <pic:cNvPr id="400128441" name=""/>
+                    <pic:cNvPicPr/>
+                  </pic:nvPicPr>
+                  <pic:blipFill>
+                    <a:blip r:embed="rId5"/>
+                    <a:stretch>
+                      <a:fillRect/>
+                    </a:stretch>
+                  </pic:blipFill>
+                  <pic:spPr>
+                    <a:xfrm>
+                      <a:off x="0" y="0"/>
+                      <a:ext cx="5943600" cy="3333115"/>
+                    </a:xfrm>
+                    <a:prstGeom prst="rect">
+                      <a:avLst/>
+                    </a:prstGeom>
+                  </pic:spPr>
+                </pic:pic>
+              </a:graphicData>
+            </a:graphic>
+          </wp:inline>
+        </w:drawing>
+      </w:r>
+    </w:p>
     <w:sectPr>
       <w:pgSz w:w="12240" w:h="15840"/>
       <w:pgMar w:top="1440" w:right="1440" w:bottom="1440" w:left="1440" w:header="720" w:footer="720" w:gutter="0"/>

</xml_diff>